<commit_message>
Added many more features
</commit_message>
<xml_diff>
--- a/game_reviews/translations/1-million-megaways-bc (Version 1).docx
+++ b/game_reviews/translations/1-million-megaways-bc (Version 1).docx
@@ -7,7 +7,7 @@
         <w:pStyle w:val="Heading1"/>
       </w:pPr>
       <w:r>
-        <w:t>Play 1 Million Megaways BC for Free | Review of Prehistoric Slot</w:t>
+        <w:t>Play 1 Million Megaways BC Free: A Prehistoric Adventure</w:t>
       </w:r>
     </w:p>
     <w:p>
@@ -387,7 +387,7 @@
       </w:pPr>
       <w:r/>
       <w:r>
-        <w:t>Impressive graphics and sound design.</w:t>
+        <w:t>Consecutive tumbling wins with multipliers up to 8x</w:t>
       </w:r>
     </w:p>
     <w:p>
@@ -398,7 +398,7 @@
       </w:pPr>
       <w:r/>
       <w:r>
-        <w:t>Uses the Megaways mechanism, providing players with a huge number of ways to win.</w:t>
+        <w:t>Free Spins round with expanding multipliers and sticky wilds</w:t>
       </w:r>
     </w:p>
     <w:p>
@@ -409,7 +409,7 @@
       </w:pPr>
       <w:r/>
       <w:r>
-        <w:t>Free Spins feature offers sticky wilds and expanding multipliers.</w:t>
+        <w:t>Impressive graphics and sound design</w:t>
       </w:r>
     </w:p>
     <w:p>
@@ -420,7 +420,7 @@
       </w:pPr>
       <w:r/>
       <w:r>
-        <w:t>Tumbling Reels feature allows for more winning outcomes.</w:t>
+        <w:t>Huge potential for big payouts, up to 45,000x multiplied by the bet</w:t>
       </w:r>
     </w:p>
     <w:p>
@@ -439,7 +439,7 @@
       </w:pPr>
       <w:r/>
       <w:r>
-        <w:t>Lower betting range limits may not appeal to some high rollers.</w:t>
+        <w:t>Limited betting range, starting at 20 cents per spin</w:t>
       </w:r>
     </w:p>
     <w:p>
@@ -450,7 +450,7 @@
       </w:pPr>
       <w:r/>
       <w:r>
-        <w:t>Some players may find the prehistoric theme unappealing.</w:t>
+        <w:t>Tumbling Reels feature can become repetitive over time</w:t>
       </w:r>
     </w:p>
     <w:p>
@@ -459,7 +459,7 @@
         <w:rPr>
           <w:b/>
         </w:rPr>
-        <w:t>Play 1 Million Megaways BC for Free | Review of Prehistoric Slot</w:t>
+        <w:t>Play 1 Million Megaways BC Free: A Prehistoric Adventure</w:t>
       </w:r>
     </w:p>
     <w:p>
@@ -468,7 +468,7 @@
         <w:rPr>
           <w:i/>
         </w:rPr>
-        <w:t>Read our review of 1 Million Megaways BC, a prehistoric-themed online slot game by Iron Dog Studio, play for free and win big with free spins.</w:t>
+        <w:t>Experience big wins and impressive graphics with 1 Million Megaways BC. Play this prehistoric-themed slot for free and win big!</w:t>
       </w:r>
     </w:p>
     <w:sectPr>

</xml_diff>